<commit_message>
update tree metadata and tables
</commit_message>
<xml_diff>
--- a/final_tables/african_bat_picorna_similarity_table.docx
+++ b/final_tables/african_bat_picorna_similarity_table.docx
@@ -4,18 +4,18 @@
   <w:body>
     <w:tbl>
       <w:tblPr>
-        <w:tblW w:w="12870" w:type="dxa"/>
-        <w:tblInd w:w="-995" w:type="dxa"/>
+        <w:tblW w:w="13680" w:type="dxa"/>
+        <w:tblInd w:w="-545" w:type="dxa"/>
         <w:tblLayout w:type="fixed"/>
         <w:tblLook w:val="04A0" w:firstRow="1" w:lastRow="0" w:firstColumn="1" w:lastColumn="0" w:noHBand="0" w:noVBand="1"/>
       </w:tblPr>
       <w:tblGrid>
         <w:gridCol w:w="1080"/>
-        <w:gridCol w:w="3060"/>
+        <w:gridCol w:w="3150"/>
         <w:gridCol w:w="1170"/>
-        <w:gridCol w:w="2340"/>
-        <w:gridCol w:w="1350"/>
-        <w:gridCol w:w="1170"/>
+        <w:gridCol w:w="2430"/>
+        <w:gridCol w:w="1710"/>
+        <w:gridCol w:w="1440"/>
         <w:gridCol w:w="1710"/>
         <w:gridCol w:w="990"/>
       </w:tblGrid>
@@ -94,7 +94,7 @@
         </w:tc>
         <w:tc>
           <w:tcPr>
-            <w:tcW w:w="3060" w:type="dxa"/>
+            <w:tcW w:w="3150" w:type="dxa"/>
             <w:tcBorders>
               <w:top w:val="single" w:sz="4" w:space="0" w:color="auto"/>
               <w:left w:val="nil"/>
@@ -204,7 +204,7 @@
         </w:tc>
         <w:tc>
           <w:tcPr>
-            <w:tcW w:w="2340" w:type="dxa"/>
+            <w:tcW w:w="2430" w:type="dxa"/>
             <w:tcBorders>
               <w:top w:val="single" w:sz="4" w:space="0" w:color="auto"/>
               <w:left w:val="nil"/>
@@ -259,7 +259,7 @@
         </w:tc>
         <w:tc>
           <w:tcPr>
-            <w:tcW w:w="1350" w:type="dxa"/>
+            <w:tcW w:w="1710" w:type="dxa"/>
             <w:tcBorders>
               <w:top w:val="single" w:sz="4" w:space="0" w:color="auto"/>
               <w:left w:val="single" w:sz="4" w:space="0" w:color="auto"/>
@@ -308,13 +308,26 @@
                 <w:szCs w:val="18"/>
                 <w14:ligatures w14:val="none"/>
               </w:rPr>
-              <w:t xml:space="preserve"> African bat picornavirus</w:t>
-            </w:r>
-          </w:p>
-        </w:tc>
-        <w:tc>
-          <w:tcPr>
-            <w:tcW w:w="1170" w:type="dxa"/>
+              <w:t xml:space="preserve"> African bat </w:t>
+            </w:r>
+            <w:r>
+              <w:rPr>
+                <w:rFonts w:ascii="Calibri" w:eastAsia="Times New Roman" w:hAnsi="Calibri" w:cs="Calibri"/>
+                <w:b/>
+                <w:bCs/>
+                <w:color w:val="FFFFFF" w:themeColor="background1"/>
+                <w:kern w:val="0"/>
+                <w:sz w:val="18"/>
+                <w:szCs w:val="18"/>
+                <w14:ligatures w14:val="none"/>
+              </w:rPr>
+              <w:t>virus</w:t>
+            </w:r>
+          </w:p>
+        </w:tc>
+        <w:tc>
+          <w:tcPr>
+            <w:tcW w:w="1440" w:type="dxa"/>
             <w:tcBorders>
               <w:top w:val="single" w:sz="4" w:space="0" w:color="auto"/>
               <w:left w:val="nil"/>
@@ -445,7 +458,6 @@
                 <w14:ligatures w14:val="none"/>
               </w:rPr>
             </w:pPr>
-            <w:proofErr w:type="spellStart"/>
             <w:r>
               <w:rPr>
                 <w:rFonts w:ascii="Calibri" w:eastAsia="Times New Roman" w:hAnsi="Calibri" w:cs="Calibri"/>
@@ -457,9 +469,8 @@
                 <w:szCs w:val="18"/>
                 <w14:ligatures w14:val="none"/>
               </w:rPr>
-              <w:t>nt</w:t>
-            </w:r>
-            <w:proofErr w:type="spellEnd"/>
+              <w:t>nt/</w:t>
+            </w:r>
             <w:r>
               <w:rPr>
                 <w:rFonts w:ascii="Calibri" w:eastAsia="Times New Roman" w:hAnsi="Calibri" w:cs="Calibri"/>
@@ -471,7 +482,7 @@
                 <w:szCs w:val="18"/>
                 <w14:ligatures w14:val="none"/>
               </w:rPr>
-              <w:t>/</w:t>
+              <w:t xml:space="preserve">aa </w:t>
             </w:r>
             <w:r>
               <w:rPr>
@@ -484,7 +495,20 @@
                 <w:szCs w:val="18"/>
                 <w14:ligatures w14:val="none"/>
               </w:rPr>
-              <w:t>aa similarity (%)</w:t>
+              <w:t>identity</w:t>
+            </w:r>
+            <w:r>
+              <w:rPr>
+                <w:rFonts w:ascii="Calibri" w:eastAsia="Times New Roman" w:hAnsi="Calibri" w:cs="Calibri"/>
+                <w:b/>
+                <w:bCs/>
+                <w:color w:val="FFFFFF" w:themeColor="background1"/>
+                <w:kern w:val="0"/>
+                <w:sz w:val="18"/>
+                <w:szCs w:val="18"/>
+                <w14:ligatures w14:val="none"/>
+              </w:rPr>
+              <w:t xml:space="preserve"> (%)</w:t>
             </w:r>
           </w:p>
         </w:tc>
@@ -528,7 +552,7 @@
         </w:tc>
         <w:tc>
           <w:tcPr>
-            <w:tcW w:w="3060" w:type="dxa"/>
+            <w:tcW w:w="3150" w:type="dxa"/>
             <w:tcBorders>
               <w:top w:val="single" w:sz="4" w:space="0" w:color="auto"/>
             </w:tcBorders>
@@ -541,19 +565,20 @@
                 <w:rFonts w:ascii="Calibri" w:eastAsia="Times New Roman" w:hAnsi="Calibri" w:cs="Calibri"/>
                 <w:i/>
                 <w:iCs/>
-                <w:color w:val="000000"/>
-                <w:kern w:val="0"/>
-                <w:sz w:val="18"/>
-                <w:szCs w:val="18"/>
-                <w14:ligatures w14:val="none"/>
-              </w:rPr>
-            </w:pPr>
-            <w:r>
-              <w:rPr>
-                <w:sz w:val="18"/>
-                <w:szCs w:val="18"/>
-              </w:rPr>
-              <w:t>Pteropus mischivirus</w:t>
+                <w:color w:val="000000" w:themeColor="text1"/>
+                <w:kern w:val="0"/>
+                <w:sz w:val="18"/>
+                <w:szCs w:val="18"/>
+                <w14:ligatures w14:val="none"/>
+              </w:rPr>
+            </w:pPr>
+            <w:r>
+              <w:rPr>
+                <w:color w:val="000000" w:themeColor="text1"/>
+                <w:sz w:val="18"/>
+                <w:szCs w:val="18"/>
+              </w:rPr>
+              <w:t>P. rufus mischivirus AMB150</w:t>
             </w:r>
           </w:p>
         </w:tc>
@@ -593,7 +618,7 @@
         </w:tc>
         <w:tc>
           <w:tcPr>
-            <w:tcW w:w="2340" w:type="dxa"/>
+            <w:tcW w:w="2430" w:type="dxa"/>
             <w:tcBorders>
               <w:top w:val="single" w:sz="4" w:space="0" w:color="auto"/>
               <w:right w:val="single" w:sz="4" w:space="0" w:color="auto"/>
@@ -632,7 +657,7 @@
         </w:tc>
         <w:tc>
           <w:tcPr>
-            <w:tcW w:w="1350" w:type="dxa"/>
+            <w:tcW w:w="1710" w:type="dxa"/>
             <w:tcBorders>
               <w:top w:val="single" w:sz="4" w:space="0" w:color="auto"/>
               <w:left w:val="single" w:sz="4" w:space="0" w:color="auto"/>
@@ -663,7 +688,7 @@
         </w:tc>
         <w:tc>
           <w:tcPr>
-            <w:tcW w:w="1170" w:type="dxa"/>
+            <w:tcW w:w="1440" w:type="dxa"/>
             <w:tcBorders>
               <w:top w:val="single" w:sz="4" w:space="0" w:color="auto"/>
             </w:tcBorders>
@@ -715,29 +740,16 @@
                 <w:szCs w:val="18"/>
               </w:rPr>
             </w:pPr>
-            <w:proofErr w:type="spellStart"/>
-            <w:r>
-              <w:rPr>
-                <w:rFonts w:ascii="Calibri" w:hAnsi="Calibri" w:cs="Calibri"/>
-                <w:i/>
-                <w:iCs/>
-                <w:color w:val="000000"/>
-                <w:sz w:val="18"/>
-                <w:szCs w:val="18"/>
-              </w:rPr>
-              <w:t>Macronycteris</w:t>
-            </w:r>
-            <w:proofErr w:type="spellEnd"/>
-            <w:r>
-              <w:rPr>
-                <w:rFonts w:ascii="Calibri" w:hAnsi="Calibri" w:cs="Calibri"/>
-                <w:i/>
-                <w:iCs/>
-                <w:color w:val="000000"/>
-                <w:sz w:val="18"/>
-                <w:szCs w:val="18"/>
-              </w:rPr>
-              <w:t xml:space="preserve"> gigas</w:t>
+            <w:r>
+              <w:rPr>
+                <w:rFonts w:ascii="Calibri" w:hAnsi="Calibri" w:cs="Calibri"/>
+                <w:i/>
+                <w:iCs/>
+                <w:color w:val="000000"/>
+                <w:sz w:val="18"/>
+                <w:szCs w:val="18"/>
+              </w:rPr>
+              <w:t>Macronycteris gigas</w:t>
             </w:r>
           </w:p>
         </w:tc>
@@ -814,29 +826,30 @@
         </w:tc>
         <w:tc>
           <w:tcPr>
-            <w:tcW w:w="3060" w:type="dxa"/>
-            <w:shd w:val="clear" w:color="auto" w:fill="auto"/>
-            <w:noWrap/>
-          </w:tcPr>
-          <w:p>
-            <w:pPr>
-              <w:rPr>
-                <w:rFonts w:ascii="Calibri" w:eastAsia="Times New Roman" w:hAnsi="Calibri" w:cs="Calibri"/>
-                <w:i/>
-                <w:iCs/>
-                <w:color w:val="000000"/>
-                <w:kern w:val="0"/>
-                <w:sz w:val="18"/>
-                <w:szCs w:val="18"/>
-                <w14:ligatures w14:val="none"/>
-              </w:rPr>
-            </w:pPr>
-            <w:r>
-              <w:rPr>
-                <w:sz w:val="18"/>
-                <w:szCs w:val="18"/>
-              </w:rPr>
-              <w:t>Eidolon kunsagivirus</w:t>
+            <w:tcW w:w="3150" w:type="dxa"/>
+            <w:shd w:val="clear" w:color="auto" w:fill="auto"/>
+            <w:noWrap/>
+          </w:tcPr>
+          <w:p>
+            <w:pPr>
+              <w:rPr>
+                <w:rFonts w:ascii="Calibri" w:eastAsia="Times New Roman" w:hAnsi="Calibri" w:cs="Calibri"/>
+                <w:i/>
+                <w:iCs/>
+                <w:color w:val="000000" w:themeColor="text1"/>
+                <w:kern w:val="0"/>
+                <w:sz w:val="18"/>
+                <w:szCs w:val="18"/>
+                <w14:ligatures w14:val="none"/>
+              </w:rPr>
+            </w:pPr>
+            <w:r>
+              <w:rPr>
+                <w:color w:val="000000" w:themeColor="text1"/>
+                <w:sz w:val="18"/>
+                <w:szCs w:val="18"/>
+              </w:rPr>
+              <w:t>E. dupreanum kunsagivirus KEL148</w:t>
             </w:r>
           </w:p>
         </w:tc>
@@ -873,7 +886,7 @@
         </w:tc>
         <w:tc>
           <w:tcPr>
-            <w:tcW w:w="2340" w:type="dxa"/>
+            <w:tcW w:w="2430" w:type="dxa"/>
             <w:tcBorders>
               <w:right w:val="single" w:sz="4" w:space="0" w:color="auto"/>
             </w:tcBorders>
@@ -911,7 +924,7 @@
         </w:tc>
         <w:tc>
           <w:tcPr>
-            <w:tcW w:w="1350" w:type="dxa"/>
+            <w:tcW w:w="1710" w:type="dxa"/>
             <w:tcBorders>
               <w:left w:val="single" w:sz="4" w:space="0" w:color="auto"/>
             </w:tcBorders>
@@ -941,7 +954,7 @@
         </w:tc>
         <w:tc>
           <w:tcPr>
-            <w:tcW w:w="1170" w:type="dxa"/>
+            <w:tcW w:w="1440" w:type="dxa"/>
             <w:shd w:val="clear" w:color="auto" w:fill="auto"/>
             <w:noWrap/>
             <w:vAlign w:val="center"/>
@@ -1002,23 +1015,8 @@
                 <w:szCs w:val="18"/>
                 <w14:ligatures w14:val="none"/>
               </w:rPr>
-              <w:t xml:space="preserve">Eidolon </w:t>
-            </w:r>
-            <w:proofErr w:type="spellStart"/>
-            <w:r>
-              <w:rPr>
-                <w:rFonts w:ascii="Calibri" w:eastAsia="Times New Roman" w:hAnsi="Calibri" w:cs="Calibri"/>
-                <w:i/>
-                <w:iCs/>
-                <w:color w:val="000000"/>
-                <w:kern w:val="0"/>
-                <w:sz w:val="18"/>
-                <w:szCs w:val="18"/>
-                <w14:ligatures w14:val="none"/>
-              </w:rPr>
-              <w:t>helvum</w:t>
-            </w:r>
-            <w:proofErr w:type="spellEnd"/>
+              <w:t>Eidolon helvum</w:t>
+            </w:r>
           </w:p>
         </w:tc>
         <w:tc>
@@ -1093,30 +1091,30 @@
         </w:tc>
         <w:tc>
           <w:tcPr>
-            <w:tcW w:w="3060" w:type="dxa"/>
-            <w:shd w:val="clear" w:color="auto" w:fill="auto"/>
-            <w:noWrap/>
-            <w:vAlign w:val="center"/>
-          </w:tcPr>
-          <w:p>
-            <w:pPr>
-              <w:rPr>
-                <w:rFonts w:ascii="Calibri" w:eastAsia="Times New Roman" w:hAnsi="Calibri" w:cs="Calibri"/>
-                <w:i/>
-                <w:iCs/>
-                <w:color w:val="000000"/>
-                <w:kern w:val="0"/>
-                <w:sz w:val="18"/>
-                <w:szCs w:val="18"/>
-                <w14:ligatures w14:val="none"/>
-              </w:rPr>
-            </w:pPr>
-            <w:r>
-              <w:rPr>
-                <w:sz w:val="18"/>
-                <w:szCs w:val="18"/>
-              </w:rPr>
-              <w:t>Eidolon saplivirus KEL166</w:t>
+            <w:tcW w:w="3150" w:type="dxa"/>
+            <w:shd w:val="clear" w:color="auto" w:fill="auto"/>
+            <w:noWrap/>
+          </w:tcPr>
+          <w:p>
+            <w:pPr>
+              <w:rPr>
+                <w:rFonts w:ascii="Calibri" w:eastAsia="Times New Roman" w:hAnsi="Calibri" w:cs="Calibri"/>
+                <w:i/>
+                <w:iCs/>
+                <w:color w:val="000000" w:themeColor="text1"/>
+                <w:kern w:val="0"/>
+                <w:sz w:val="18"/>
+                <w:szCs w:val="18"/>
+                <w14:ligatures w14:val="none"/>
+              </w:rPr>
+            </w:pPr>
+            <w:r>
+              <w:rPr>
+                <w:color w:val="000000" w:themeColor="text1"/>
+                <w:sz w:val="18"/>
+                <w:szCs w:val="18"/>
+              </w:rPr>
+              <w:t>E. dupreanum saplivirus KEL166</w:t>
             </w:r>
           </w:p>
         </w:tc>
@@ -1153,7 +1151,7 @@
         </w:tc>
         <w:tc>
           <w:tcPr>
-            <w:tcW w:w="2340" w:type="dxa"/>
+            <w:tcW w:w="2430" w:type="dxa"/>
             <w:tcBorders>
               <w:right w:val="single" w:sz="4" w:space="0" w:color="auto"/>
             </w:tcBorders>
@@ -1191,7 +1189,7 @@
         </w:tc>
         <w:tc>
           <w:tcPr>
-            <w:tcW w:w="1350" w:type="dxa"/>
+            <w:tcW w:w="1710" w:type="dxa"/>
             <w:tcBorders>
               <w:left w:val="single" w:sz="4" w:space="0" w:color="auto"/>
             </w:tcBorders>
@@ -1221,7 +1219,7 @@
         </w:tc>
         <w:tc>
           <w:tcPr>
-            <w:tcW w:w="1170" w:type="dxa"/>
+            <w:tcW w:w="1440" w:type="dxa"/>
             <w:shd w:val="clear" w:color="auto" w:fill="auto"/>
             <w:noWrap/>
             <w:vAlign w:val="center"/>
@@ -1278,21 +1276,8 @@
                 <w:sz w:val="18"/>
                 <w:szCs w:val="18"/>
               </w:rPr>
-              <w:t xml:space="preserve">Eidolon </w:t>
-            </w:r>
-            <w:proofErr w:type="spellStart"/>
-            <w:r>
-              <w:rPr>
-                <w:rFonts w:ascii="Calibri" w:hAnsi="Calibri" w:cs="Calibri"/>
-                <w:i/>
-                <w:iCs/>
-                <w:color w:val="000000"/>
-                <w:sz w:val="18"/>
-                <w:szCs w:val="18"/>
-              </w:rPr>
-              <w:t>helvum</w:t>
-            </w:r>
-            <w:proofErr w:type="spellEnd"/>
+              <w:t>Eidolon helvum</w:t>
+            </w:r>
           </w:p>
         </w:tc>
         <w:tc>
@@ -1367,29 +1352,30 @@
         </w:tc>
         <w:tc>
           <w:tcPr>
-            <w:tcW w:w="3060" w:type="dxa"/>
-            <w:shd w:val="clear" w:color="auto" w:fill="auto"/>
-            <w:noWrap/>
-          </w:tcPr>
-          <w:p>
-            <w:pPr>
-              <w:rPr>
-                <w:rFonts w:ascii="Calibri" w:eastAsia="Times New Roman" w:hAnsi="Calibri" w:cs="Calibri"/>
-                <w:i/>
-                <w:iCs/>
-                <w:color w:val="000000"/>
-                <w:kern w:val="0"/>
-                <w:sz w:val="18"/>
-                <w:szCs w:val="18"/>
-                <w14:ligatures w14:val="none"/>
-              </w:rPr>
-            </w:pPr>
-            <w:r>
-              <w:rPr>
-                <w:sz w:val="18"/>
-                <w:szCs w:val="18"/>
-              </w:rPr>
-              <w:t>Eidolon sapelovirus KEL233</w:t>
+            <w:tcW w:w="3150" w:type="dxa"/>
+            <w:shd w:val="clear" w:color="auto" w:fill="auto"/>
+            <w:noWrap/>
+          </w:tcPr>
+          <w:p>
+            <w:pPr>
+              <w:rPr>
+                <w:rFonts w:ascii="Calibri" w:eastAsia="Times New Roman" w:hAnsi="Calibri" w:cs="Calibri"/>
+                <w:i/>
+                <w:iCs/>
+                <w:color w:val="000000" w:themeColor="text1"/>
+                <w:kern w:val="0"/>
+                <w:sz w:val="18"/>
+                <w:szCs w:val="18"/>
+                <w14:ligatures w14:val="none"/>
+              </w:rPr>
+            </w:pPr>
+            <w:r>
+              <w:rPr>
+                <w:color w:val="000000" w:themeColor="text1"/>
+                <w:sz w:val="18"/>
+                <w:szCs w:val="18"/>
+              </w:rPr>
+              <w:t>E. dupreanum sapelovirus KEL233</w:t>
             </w:r>
           </w:p>
         </w:tc>
@@ -1426,7 +1412,7 @@
         </w:tc>
         <w:tc>
           <w:tcPr>
-            <w:tcW w:w="2340" w:type="dxa"/>
+            <w:tcW w:w="2430" w:type="dxa"/>
             <w:tcBorders>
               <w:right w:val="single" w:sz="4" w:space="0" w:color="auto"/>
             </w:tcBorders>
@@ -1464,7 +1450,7 @@
         </w:tc>
         <w:tc>
           <w:tcPr>
-            <w:tcW w:w="1350" w:type="dxa"/>
+            <w:tcW w:w="1710" w:type="dxa"/>
             <w:tcBorders>
               <w:left w:val="single" w:sz="4" w:space="0" w:color="auto"/>
             </w:tcBorders>
@@ -1494,7 +1480,7 @@
         </w:tc>
         <w:tc>
           <w:tcPr>
-            <w:tcW w:w="1170" w:type="dxa"/>
+            <w:tcW w:w="1440" w:type="dxa"/>
             <w:shd w:val="clear" w:color="auto" w:fill="auto"/>
             <w:noWrap/>
             <w:vAlign w:val="center"/>
@@ -1555,23 +1541,8 @@
                 <w:szCs w:val="18"/>
                 <w14:ligatures w14:val="none"/>
               </w:rPr>
-              <w:t xml:space="preserve">Eidolon </w:t>
-            </w:r>
-            <w:proofErr w:type="spellStart"/>
-            <w:r>
-              <w:rPr>
-                <w:rFonts w:ascii="Calibri" w:eastAsia="Times New Roman" w:hAnsi="Calibri" w:cs="Calibri"/>
-                <w:i/>
-                <w:iCs/>
-                <w:color w:val="000000"/>
-                <w:kern w:val="0"/>
-                <w:sz w:val="18"/>
-                <w:szCs w:val="18"/>
-                <w14:ligatures w14:val="none"/>
-              </w:rPr>
-              <w:t>helvum</w:t>
-            </w:r>
-            <w:proofErr w:type="spellEnd"/>
+              <w:t>Eidolon helvum</w:t>
+            </w:r>
           </w:p>
         </w:tc>
         <w:tc>
@@ -1646,29 +1617,30 @@
         </w:tc>
         <w:tc>
           <w:tcPr>
-            <w:tcW w:w="3060" w:type="dxa"/>
-            <w:shd w:val="clear" w:color="auto" w:fill="auto"/>
-            <w:noWrap/>
-          </w:tcPr>
-          <w:p>
-            <w:pPr>
-              <w:rPr>
-                <w:rFonts w:ascii="Calibri" w:eastAsia="Times New Roman" w:hAnsi="Calibri" w:cs="Calibri"/>
-                <w:i/>
-                <w:iCs/>
-                <w:color w:val="000000"/>
-                <w:kern w:val="0"/>
-                <w:sz w:val="18"/>
-                <w:szCs w:val="18"/>
-                <w14:ligatures w14:val="none"/>
-              </w:rPr>
-            </w:pPr>
-            <w:r>
-              <w:rPr>
-                <w:sz w:val="18"/>
-                <w:szCs w:val="18"/>
-              </w:rPr>
-              <w:t>Eidolon sapelovirus KEL272</w:t>
+            <w:tcW w:w="3150" w:type="dxa"/>
+            <w:shd w:val="clear" w:color="auto" w:fill="auto"/>
+            <w:noWrap/>
+          </w:tcPr>
+          <w:p>
+            <w:pPr>
+              <w:rPr>
+                <w:rFonts w:ascii="Calibri" w:eastAsia="Times New Roman" w:hAnsi="Calibri" w:cs="Calibri"/>
+                <w:i/>
+                <w:iCs/>
+                <w:color w:val="000000" w:themeColor="text1"/>
+                <w:kern w:val="0"/>
+                <w:sz w:val="18"/>
+                <w:szCs w:val="18"/>
+                <w14:ligatures w14:val="none"/>
+              </w:rPr>
+            </w:pPr>
+            <w:r>
+              <w:rPr>
+                <w:color w:val="000000" w:themeColor="text1"/>
+                <w:sz w:val="18"/>
+                <w:szCs w:val="18"/>
+              </w:rPr>
+              <w:t>E. dupreanum sapelovirus KEL272</w:t>
             </w:r>
           </w:p>
         </w:tc>
@@ -1705,7 +1677,7 @@
         </w:tc>
         <w:tc>
           <w:tcPr>
-            <w:tcW w:w="2340" w:type="dxa"/>
+            <w:tcW w:w="2430" w:type="dxa"/>
             <w:tcBorders>
               <w:right w:val="single" w:sz="4" w:space="0" w:color="auto"/>
             </w:tcBorders>
@@ -1743,7 +1715,7 @@
         </w:tc>
         <w:tc>
           <w:tcPr>
-            <w:tcW w:w="1350" w:type="dxa"/>
+            <w:tcW w:w="1710" w:type="dxa"/>
             <w:tcBorders>
               <w:left w:val="single" w:sz="4" w:space="0" w:color="auto"/>
             </w:tcBorders>
@@ -1773,7 +1745,7 @@
         </w:tc>
         <w:tc>
           <w:tcPr>
-            <w:tcW w:w="1170" w:type="dxa"/>
+            <w:tcW w:w="1440" w:type="dxa"/>
             <w:shd w:val="clear" w:color="auto" w:fill="auto"/>
             <w:noWrap/>
             <w:vAlign w:val="center"/>
@@ -1834,23 +1806,8 @@
                 <w:szCs w:val="18"/>
                 <w14:ligatures w14:val="none"/>
               </w:rPr>
-              <w:t xml:space="preserve">Eidolon </w:t>
-            </w:r>
-            <w:proofErr w:type="spellStart"/>
-            <w:r>
-              <w:rPr>
-                <w:rFonts w:ascii="Calibri" w:eastAsia="Times New Roman" w:hAnsi="Calibri" w:cs="Calibri"/>
-                <w:i/>
-                <w:iCs/>
-                <w:color w:val="000000"/>
-                <w:kern w:val="0"/>
-                <w:sz w:val="18"/>
-                <w:szCs w:val="18"/>
-                <w14:ligatures w14:val="none"/>
-              </w:rPr>
-              <w:t>helvum</w:t>
-            </w:r>
-            <w:proofErr w:type="spellEnd"/>
+              <w:t>Eidolon helvum</w:t>
+            </w:r>
           </w:p>
         </w:tc>
         <w:tc>
@@ -1925,30 +1882,30 @@
         </w:tc>
         <w:tc>
           <w:tcPr>
-            <w:tcW w:w="3060" w:type="dxa"/>
-            <w:shd w:val="clear" w:color="auto" w:fill="auto"/>
-            <w:noWrap/>
-            <w:vAlign w:val="center"/>
-          </w:tcPr>
-          <w:p>
-            <w:pPr>
-              <w:rPr>
-                <w:rFonts w:ascii="Calibri" w:eastAsia="Times New Roman" w:hAnsi="Calibri" w:cs="Calibri"/>
-                <w:i/>
-                <w:iCs/>
-                <w:color w:val="000000"/>
-                <w:kern w:val="0"/>
-                <w:sz w:val="18"/>
-                <w:szCs w:val="18"/>
-                <w14:ligatures w14:val="none"/>
-              </w:rPr>
-            </w:pPr>
-            <w:r>
-              <w:rPr>
-                <w:sz w:val="18"/>
-                <w:szCs w:val="18"/>
-              </w:rPr>
-              <w:t>Eidolon dupreanum kobuvirus KEL318</w:t>
+            <w:tcW w:w="3150" w:type="dxa"/>
+            <w:shd w:val="clear" w:color="auto" w:fill="auto"/>
+            <w:noWrap/>
+          </w:tcPr>
+          <w:p>
+            <w:pPr>
+              <w:rPr>
+                <w:rFonts w:ascii="Calibri" w:eastAsia="Times New Roman" w:hAnsi="Calibri" w:cs="Calibri"/>
+                <w:i/>
+                <w:iCs/>
+                <w:color w:val="000000" w:themeColor="text1"/>
+                <w:kern w:val="0"/>
+                <w:sz w:val="18"/>
+                <w:szCs w:val="18"/>
+                <w14:ligatures w14:val="none"/>
+              </w:rPr>
+            </w:pPr>
+            <w:r>
+              <w:rPr>
+                <w:color w:val="000000" w:themeColor="text1"/>
+                <w:sz w:val="18"/>
+                <w:szCs w:val="18"/>
+              </w:rPr>
+              <w:t>E. dupreanum kobuvirus KEL318</w:t>
             </w:r>
           </w:p>
         </w:tc>
@@ -1985,7 +1942,7 @@
         </w:tc>
         <w:tc>
           <w:tcPr>
-            <w:tcW w:w="2340" w:type="dxa"/>
+            <w:tcW w:w="2430" w:type="dxa"/>
             <w:tcBorders>
               <w:right w:val="single" w:sz="4" w:space="0" w:color="auto"/>
             </w:tcBorders>
@@ -2023,7 +1980,7 @@
         </w:tc>
         <w:tc>
           <w:tcPr>
-            <w:tcW w:w="1350" w:type="dxa"/>
+            <w:tcW w:w="1710" w:type="dxa"/>
             <w:tcBorders>
               <w:left w:val="single" w:sz="4" w:space="0" w:color="auto"/>
             </w:tcBorders>
@@ -2053,7 +2010,7 @@
         </w:tc>
         <w:tc>
           <w:tcPr>
-            <w:tcW w:w="1170" w:type="dxa"/>
+            <w:tcW w:w="1440" w:type="dxa"/>
             <w:shd w:val="clear" w:color="auto" w:fill="auto"/>
             <w:noWrap/>
             <w:vAlign w:val="center"/>
@@ -2191,7 +2148,7 @@
         </w:tc>
         <w:tc>
           <w:tcPr>
-            <w:tcW w:w="3060" w:type="dxa"/>
+            <w:tcW w:w="3150" w:type="dxa"/>
             <w:tcBorders>
               <w:bottom w:val="single" w:sz="4" w:space="0" w:color="auto"/>
             </w:tcBorders>
@@ -2204,19 +2161,20 @@
                 <w:rFonts w:ascii="Calibri" w:eastAsia="Times New Roman" w:hAnsi="Calibri" w:cs="Calibri"/>
                 <w:i/>
                 <w:iCs/>
-                <w:color w:val="000000"/>
-                <w:kern w:val="0"/>
-                <w:sz w:val="18"/>
-                <w:szCs w:val="18"/>
-                <w14:ligatures w14:val="none"/>
-              </w:rPr>
-            </w:pPr>
-            <w:r>
-              <w:rPr>
-                <w:sz w:val="18"/>
-                <w:szCs w:val="18"/>
-              </w:rPr>
-              <w:t>Rousettus sapelovirus</w:t>
+                <w:color w:val="000000" w:themeColor="text1"/>
+                <w:kern w:val="0"/>
+                <w:sz w:val="18"/>
+                <w:szCs w:val="18"/>
+                <w14:ligatures w14:val="none"/>
+              </w:rPr>
+            </w:pPr>
+            <w:r>
+              <w:rPr>
+                <w:color w:val="000000" w:themeColor="text1"/>
+                <w:sz w:val="18"/>
+                <w:szCs w:val="18"/>
+              </w:rPr>
+              <w:t>R. madagascariensis sapelovirus MIZ243</w:t>
             </w:r>
           </w:p>
         </w:tc>
@@ -2256,7 +2214,7 @@
         </w:tc>
         <w:tc>
           <w:tcPr>
-            <w:tcW w:w="2340" w:type="dxa"/>
+            <w:tcW w:w="2430" w:type="dxa"/>
             <w:tcBorders>
               <w:bottom w:val="single" w:sz="4" w:space="0" w:color="auto"/>
               <w:right w:val="single" w:sz="4" w:space="0" w:color="auto"/>
@@ -2295,7 +2253,7 @@
         </w:tc>
         <w:tc>
           <w:tcPr>
-            <w:tcW w:w="1350" w:type="dxa"/>
+            <w:tcW w:w="1710" w:type="dxa"/>
             <w:tcBorders>
               <w:left w:val="single" w:sz="4" w:space="0" w:color="auto"/>
               <w:bottom w:val="single" w:sz="4" w:space="0" w:color="auto"/>
@@ -2326,7 +2284,7 @@
         </w:tc>
         <w:tc>
           <w:tcPr>
-            <w:tcW w:w="1170" w:type="dxa"/>
+            <w:tcW w:w="1440" w:type="dxa"/>
             <w:tcBorders>
               <w:bottom w:val="single" w:sz="4" w:space="0" w:color="auto"/>
             </w:tcBorders>
@@ -2391,23 +2349,8 @@
                 <w:szCs w:val="18"/>
                 <w14:ligatures w14:val="none"/>
               </w:rPr>
-              <w:t xml:space="preserve">Eidolon </w:t>
-            </w:r>
-            <w:proofErr w:type="spellStart"/>
-            <w:r>
-              <w:rPr>
-                <w:rFonts w:ascii="Calibri" w:eastAsia="Times New Roman" w:hAnsi="Calibri" w:cs="Calibri"/>
-                <w:i/>
-                <w:iCs/>
-                <w:color w:val="000000"/>
-                <w:kern w:val="0"/>
-                <w:sz w:val="18"/>
-                <w:szCs w:val="18"/>
-                <w14:ligatures w14:val="none"/>
-              </w:rPr>
-              <w:t>helvum</w:t>
-            </w:r>
-            <w:proofErr w:type="spellEnd"/>
+              <w:t>Eidolon helvum</w:t>
+            </w:r>
           </w:p>
         </w:tc>
         <w:tc>
@@ -2484,7 +2427,7 @@
         </w:tc>
         <w:tc>
           <w:tcPr>
-            <w:tcW w:w="3060" w:type="dxa"/>
+            <w:tcW w:w="3150" w:type="dxa"/>
             <w:tcBorders>
               <w:top w:val="single" w:sz="4" w:space="0" w:color="auto"/>
             </w:tcBorders>
@@ -2497,19 +2440,20 @@
                 <w:rFonts w:ascii="Calibri" w:eastAsia="Times New Roman" w:hAnsi="Calibri" w:cs="Calibri"/>
                 <w:i/>
                 <w:iCs/>
-                <w:color w:val="000000"/>
-                <w:kern w:val="0"/>
-                <w:sz w:val="18"/>
-                <w:szCs w:val="18"/>
-                <w14:ligatures w14:val="none"/>
-              </w:rPr>
-            </w:pPr>
-            <w:r>
-              <w:rPr>
-                <w:sz w:val="18"/>
-                <w:szCs w:val="18"/>
-              </w:rPr>
-              <w:t>Eidolon hepatovirus</w:t>
+                <w:color w:val="000000" w:themeColor="text1"/>
+                <w:kern w:val="0"/>
+                <w:sz w:val="18"/>
+                <w:szCs w:val="18"/>
+                <w14:ligatures w14:val="none"/>
+              </w:rPr>
+            </w:pPr>
+            <w:r>
+              <w:rPr>
+                <w:color w:val="000000" w:themeColor="text1"/>
+                <w:sz w:val="18"/>
+                <w:szCs w:val="18"/>
+              </w:rPr>
+              <w:t>E. dupreanum hepatovirus KEL148</w:t>
             </w:r>
           </w:p>
         </w:tc>
@@ -2549,7 +2493,7 @@
         </w:tc>
         <w:tc>
           <w:tcPr>
-            <w:tcW w:w="2340" w:type="dxa"/>
+            <w:tcW w:w="2430" w:type="dxa"/>
             <w:tcBorders>
               <w:top w:val="single" w:sz="4" w:space="0" w:color="auto"/>
               <w:right w:val="single" w:sz="4" w:space="0" w:color="auto"/>
@@ -2586,7 +2530,7 @@
         </w:tc>
         <w:tc>
           <w:tcPr>
-            <w:tcW w:w="1350" w:type="dxa"/>
+            <w:tcW w:w="1710" w:type="dxa"/>
             <w:tcBorders>
               <w:top w:val="single" w:sz="4" w:space="0" w:color="auto"/>
               <w:left w:val="single" w:sz="4" w:space="0" w:color="auto"/>
@@ -2619,7 +2563,7 @@
         </w:tc>
         <w:tc>
           <w:tcPr>
-            <w:tcW w:w="1170" w:type="dxa"/>
+            <w:tcW w:w="1440" w:type="dxa"/>
             <w:tcBorders>
               <w:top w:val="single" w:sz="4" w:space="0" w:color="auto"/>
             </w:tcBorders>
@@ -2682,23 +2626,8 @@
                 <w:szCs w:val="18"/>
                 <w14:ligatures w14:val="none"/>
               </w:rPr>
-              <w:t xml:space="preserve">Eidolon </w:t>
-            </w:r>
-            <w:proofErr w:type="spellStart"/>
-            <w:r>
-              <w:rPr>
-                <w:rFonts w:ascii="Calibri" w:eastAsia="Times New Roman" w:hAnsi="Calibri" w:cs="Calibri"/>
-                <w:i/>
-                <w:iCs/>
-                <w:color w:val="000000"/>
-                <w:kern w:val="0"/>
-                <w:sz w:val="18"/>
-                <w:szCs w:val="18"/>
-                <w14:ligatures w14:val="none"/>
-              </w:rPr>
-              <w:t>helvum</w:t>
-            </w:r>
-            <w:proofErr w:type="spellEnd"/>
+              <w:t>Eidolon helvum</w:t>
+            </w:r>
           </w:p>
         </w:tc>
         <w:tc>
@@ -2772,27 +2701,28 @@
         </w:tc>
         <w:tc>
           <w:tcPr>
-            <w:tcW w:w="3060" w:type="dxa"/>
-            <w:shd w:val="clear" w:color="auto" w:fill="auto"/>
-            <w:noWrap/>
-          </w:tcPr>
-          <w:p>
-            <w:pPr>
-              <w:rPr>
-                <w:rFonts w:ascii="Calibri" w:hAnsi="Calibri" w:cs="Calibri"/>
-                <w:i/>
-                <w:iCs/>
-                <w:color w:val="000000"/>
-                <w:sz w:val="18"/>
-                <w:szCs w:val="18"/>
-              </w:rPr>
-            </w:pPr>
-            <w:r>
-              <w:rPr>
-                <w:sz w:val="18"/>
-                <w:szCs w:val="18"/>
-              </w:rPr>
-              <w:t>Eidolon saplivirus KEL207</w:t>
+            <w:tcW w:w="3150" w:type="dxa"/>
+            <w:shd w:val="clear" w:color="auto" w:fill="auto"/>
+            <w:noWrap/>
+          </w:tcPr>
+          <w:p>
+            <w:pPr>
+              <w:rPr>
+                <w:rFonts w:ascii="Calibri" w:hAnsi="Calibri" w:cs="Calibri"/>
+                <w:i/>
+                <w:iCs/>
+                <w:color w:val="000000" w:themeColor="text1"/>
+                <w:sz w:val="18"/>
+                <w:szCs w:val="18"/>
+              </w:rPr>
+            </w:pPr>
+            <w:r>
+              <w:rPr>
+                <w:color w:val="000000" w:themeColor="text1"/>
+                <w:sz w:val="18"/>
+                <w:szCs w:val="18"/>
+              </w:rPr>
+              <w:t>E. dupreanum saplivirus KEL207</w:t>
             </w:r>
           </w:p>
         </w:tc>
@@ -2829,7 +2759,7 @@
         </w:tc>
         <w:tc>
           <w:tcPr>
-            <w:tcW w:w="2340" w:type="dxa"/>
+            <w:tcW w:w="2430" w:type="dxa"/>
             <w:tcBorders>
               <w:right w:val="single" w:sz="4" w:space="0" w:color="auto"/>
             </w:tcBorders>
@@ -2867,7 +2797,7 @@
         </w:tc>
         <w:tc>
           <w:tcPr>
-            <w:tcW w:w="1350" w:type="dxa"/>
+            <w:tcW w:w="1710" w:type="dxa"/>
             <w:tcBorders>
               <w:left w:val="single" w:sz="4" w:space="0" w:color="auto"/>
             </w:tcBorders>
@@ -2897,7 +2827,7 @@
         </w:tc>
         <w:tc>
           <w:tcPr>
-            <w:tcW w:w="1170" w:type="dxa"/>
+            <w:tcW w:w="1440" w:type="dxa"/>
             <w:shd w:val="clear" w:color="auto" w:fill="auto"/>
             <w:noWrap/>
             <w:vAlign w:val="center"/>
@@ -2954,21 +2884,8 @@
                 <w:sz w:val="18"/>
                 <w:szCs w:val="18"/>
               </w:rPr>
-              <w:t xml:space="preserve">Eidolon </w:t>
-            </w:r>
-            <w:proofErr w:type="spellStart"/>
-            <w:r>
-              <w:rPr>
-                <w:rFonts w:ascii="Calibri" w:hAnsi="Calibri" w:cs="Calibri"/>
-                <w:i/>
-                <w:iCs/>
-                <w:color w:val="000000"/>
-                <w:sz w:val="18"/>
-                <w:szCs w:val="18"/>
-              </w:rPr>
-              <w:t>helvum</w:t>
-            </w:r>
-            <w:proofErr w:type="spellEnd"/>
+              <w:t>Eidolon helvum</w:t>
+            </w:r>
           </w:p>
         </w:tc>
         <w:tc>
@@ -3043,29 +2960,30 @@
         </w:tc>
         <w:tc>
           <w:tcPr>
-            <w:tcW w:w="3060" w:type="dxa"/>
-            <w:shd w:val="clear" w:color="auto" w:fill="auto"/>
-            <w:noWrap/>
-          </w:tcPr>
-          <w:p>
-            <w:pPr>
-              <w:rPr>
-                <w:rFonts w:ascii="Calibri" w:eastAsia="Times New Roman" w:hAnsi="Calibri" w:cs="Calibri"/>
-                <w:i/>
-                <w:iCs/>
-                <w:color w:val="000000"/>
-                <w:kern w:val="0"/>
-                <w:sz w:val="18"/>
-                <w:szCs w:val="18"/>
-                <w14:ligatures w14:val="none"/>
-              </w:rPr>
-            </w:pPr>
-            <w:r>
-              <w:rPr>
-                <w:sz w:val="18"/>
-                <w:szCs w:val="18"/>
-              </w:rPr>
-              <w:t>Eidolon sapelovirus KEL273</w:t>
+            <w:tcW w:w="3150" w:type="dxa"/>
+            <w:shd w:val="clear" w:color="auto" w:fill="auto"/>
+            <w:noWrap/>
+          </w:tcPr>
+          <w:p>
+            <w:pPr>
+              <w:rPr>
+                <w:rFonts w:ascii="Calibri" w:eastAsia="Times New Roman" w:hAnsi="Calibri" w:cs="Calibri"/>
+                <w:i/>
+                <w:iCs/>
+                <w:color w:val="000000" w:themeColor="text1"/>
+                <w:kern w:val="0"/>
+                <w:sz w:val="18"/>
+                <w:szCs w:val="18"/>
+                <w14:ligatures w14:val="none"/>
+              </w:rPr>
+            </w:pPr>
+            <w:r>
+              <w:rPr>
+                <w:color w:val="000000" w:themeColor="text1"/>
+                <w:sz w:val="18"/>
+                <w:szCs w:val="18"/>
+              </w:rPr>
+              <w:t>E. dupreanum sapelovirus KEL273</w:t>
             </w:r>
           </w:p>
         </w:tc>
@@ -3102,7 +3020,7 @@
         </w:tc>
         <w:tc>
           <w:tcPr>
-            <w:tcW w:w="2340" w:type="dxa"/>
+            <w:tcW w:w="2430" w:type="dxa"/>
             <w:tcBorders>
               <w:right w:val="single" w:sz="4" w:space="0" w:color="auto"/>
             </w:tcBorders>
@@ -3138,7 +3056,7 @@
         </w:tc>
         <w:tc>
           <w:tcPr>
-            <w:tcW w:w="1350" w:type="dxa"/>
+            <w:tcW w:w="1710" w:type="dxa"/>
             <w:tcBorders>
               <w:left w:val="single" w:sz="4" w:space="0" w:color="auto"/>
             </w:tcBorders>
@@ -3170,7 +3088,7 @@
         </w:tc>
         <w:tc>
           <w:tcPr>
-            <w:tcW w:w="1170" w:type="dxa"/>
+            <w:tcW w:w="1440" w:type="dxa"/>
             <w:shd w:val="clear" w:color="auto" w:fill="auto"/>
             <w:noWrap/>
             <w:vAlign w:val="center"/>
@@ -3231,23 +3149,8 @@
                 <w:szCs w:val="18"/>
                 <w14:ligatures w14:val="none"/>
               </w:rPr>
-              <w:t xml:space="preserve">Eidolon </w:t>
-            </w:r>
-            <w:proofErr w:type="spellStart"/>
-            <w:r>
-              <w:rPr>
-                <w:rFonts w:ascii="Calibri" w:eastAsia="Times New Roman" w:hAnsi="Calibri" w:cs="Calibri"/>
-                <w:i/>
-                <w:iCs/>
-                <w:color w:val="000000"/>
-                <w:kern w:val="0"/>
-                <w:sz w:val="18"/>
-                <w:szCs w:val="18"/>
-                <w14:ligatures w14:val="none"/>
-              </w:rPr>
-              <w:t>helvum</w:t>
-            </w:r>
-            <w:proofErr w:type="spellEnd"/>
+              <w:t>Eidolon helvum</w:t>
+            </w:r>
           </w:p>
         </w:tc>
         <w:tc>
@@ -3322,29 +3225,30 @@
         </w:tc>
         <w:tc>
           <w:tcPr>
-            <w:tcW w:w="3060" w:type="dxa"/>
-            <w:shd w:val="clear" w:color="auto" w:fill="auto"/>
-            <w:noWrap/>
-          </w:tcPr>
-          <w:p>
-            <w:pPr>
-              <w:rPr>
-                <w:rFonts w:ascii="Calibri" w:eastAsia="Times New Roman" w:hAnsi="Calibri" w:cs="Calibri"/>
-                <w:i/>
-                <w:iCs/>
-                <w:color w:val="000000"/>
-                <w:kern w:val="0"/>
-                <w:sz w:val="18"/>
-                <w:szCs w:val="18"/>
-                <w14:ligatures w14:val="none"/>
-              </w:rPr>
-            </w:pPr>
-            <w:r>
-              <w:rPr>
-                <w:sz w:val="18"/>
-                <w:szCs w:val="18"/>
-              </w:rPr>
-              <w:t>Eidolon sapelovirus KEL275B</w:t>
+            <w:tcW w:w="3150" w:type="dxa"/>
+            <w:shd w:val="clear" w:color="auto" w:fill="auto"/>
+            <w:noWrap/>
+          </w:tcPr>
+          <w:p>
+            <w:pPr>
+              <w:rPr>
+                <w:rFonts w:ascii="Calibri" w:eastAsia="Times New Roman" w:hAnsi="Calibri" w:cs="Calibri"/>
+                <w:i/>
+                <w:iCs/>
+                <w:color w:val="000000" w:themeColor="text1"/>
+                <w:kern w:val="0"/>
+                <w:sz w:val="18"/>
+                <w:szCs w:val="18"/>
+                <w14:ligatures w14:val="none"/>
+              </w:rPr>
+            </w:pPr>
+            <w:r>
+              <w:rPr>
+                <w:color w:val="000000" w:themeColor="text1"/>
+                <w:sz w:val="18"/>
+                <w:szCs w:val="18"/>
+              </w:rPr>
+              <w:t>E. dupreanum sapelovirus KEL275B</w:t>
             </w:r>
           </w:p>
         </w:tc>
@@ -3381,7 +3285,7 @@
         </w:tc>
         <w:tc>
           <w:tcPr>
-            <w:tcW w:w="2340" w:type="dxa"/>
+            <w:tcW w:w="2430" w:type="dxa"/>
             <w:tcBorders>
               <w:right w:val="single" w:sz="4" w:space="0" w:color="auto"/>
             </w:tcBorders>
@@ -3419,7 +3323,7 @@
         </w:tc>
         <w:tc>
           <w:tcPr>
-            <w:tcW w:w="1350" w:type="dxa"/>
+            <w:tcW w:w="1710" w:type="dxa"/>
             <w:tcBorders>
               <w:left w:val="single" w:sz="4" w:space="0" w:color="auto"/>
             </w:tcBorders>
@@ -3449,7 +3353,7 @@
         </w:tc>
         <w:tc>
           <w:tcPr>
-            <w:tcW w:w="1170" w:type="dxa"/>
+            <w:tcW w:w="1440" w:type="dxa"/>
             <w:shd w:val="clear" w:color="auto" w:fill="auto"/>
             <w:noWrap/>
             <w:vAlign w:val="center"/>
@@ -3510,23 +3414,8 @@
                 <w:szCs w:val="18"/>
                 <w14:ligatures w14:val="none"/>
               </w:rPr>
-              <w:t xml:space="preserve">Eidolon </w:t>
-            </w:r>
-            <w:proofErr w:type="spellStart"/>
-            <w:r>
-              <w:rPr>
-                <w:rFonts w:ascii="Calibri" w:eastAsia="Times New Roman" w:hAnsi="Calibri" w:cs="Calibri"/>
-                <w:i/>
-                <w:iCs/>
-                <w:color w:val="000000"/>
-                <w:kern w:val="0"/>
-                <w:sz w:val="18"/>
-                <w:szCs w:val="18"/>
-                <w14:ligatures w14:val="none"/>
-              </w:rPr>
-              <w:t>helvum</w:t>
-            </w:r>
-            <w:proofErr w:type="spellEnd"/>
+              <w:t>Eidolon helvum</w:t>
+            </w:r>
           </w:p>
         </w:tc>
         <w:tc>
@@ -3601,29 +3490,30 @@
         </w:tc>
         <w:tc>
           <w:tcPr>
-            <w:tcW w:w="3060" w:type="dxa"/>
-            <w:shd w:val="clear" w:color="auto" w:fill="auto"/>
-            <w:noWrap/>
-          </w:tcPr>
-          <w:p>
-            <w:pPr>
-              <w:rPr>
-                <w:rFonts w:ascii="Calibri" w:eastAsia="Times New Roman" w:hAnsi="Calibri" w:cs="Calibri"/>
-                <w:i/>
-                <w:iCs/>
-                <w:color w:val="000000"/>
-                <w:kern w:val="0"/>
-                <w:sz w:val="18"/>
-                <w:szCs w:val="18"/>
-                <w14:ligatures w14:val="none"/>
-              </w:rPr>
-            </w:pPr>
-            <w:r>
-              <w:rPr>
-                <w:sz w:val="18"/>
-                <w:szCs w:val="18"/>
-              </w:rPr>
-              <w:t>Eidolon sapelovirus KEL298</w:t>
+            <w:tcW w:w="3150" w:type="dxa"/>
+            <w:shd w:val="clear" w:color="auto" w:fill="auto"/>
+            <w:noWrap/>
+          </w:tcPr>
+          <w:p>
+            <w:pPr>
+              <w:rPr>
+                <w:rFonts w:ascii="Calibri" w:eastAsia="Times New Roman" w:hAnsi="Calibri" w:cs="Calibri"/>
+                <w:i/>
+                <w:iCs/>
+                <w:color w:val="000000" w:themeColor="text1"/>
+                <w:kern w:val="0"/>
+                <w:sz w:val="18"/>
+                <w:szCs w:val="18"/>
+                <w14:ligatures w14:val="none"/>
+              </w:rPr>
+            </w:pPr>
+            <w:r>
+              <w:rPr>
+                <w:color w:val="000000" w:themeColor="text1"/>
+                <w:sz w:val="18"/>
+                <w:szCs w:val="18"/>
+              </w:rPr>
+              <w:t>E. dupreanum sapelovirus KEL298</w:t>
             </w:r>
           </w:p>
         </w:tc>
@@ -3660,7 +3550,7 @@
         </w:tc>
         <w:tc>
           <w:tcPr>
-            <w:tcW w:w="2340" w:type="dxa"/>
+            <w:tcW w:w="2430" w:type="dxa"/>
             <w:tcBorders>
               <w:right w:val="single" w:sz="4" w:space="0" w:color="auto"/>
             </w:tcBorders>
@@ -3698,7 +3588,7 @@
         </w:tc>
         <w:tc>
           <w:tcPr>
-            <w:tcW w:w="1350" w:type="dxa"/>
+            <w:tcW w:w="1710" w:type="dxa"/>
             <w:tcBorders>
               <w:left w:val="single" w:sz="4" w:space="0" w:color="auto"/>
             </w:tcBorders>
@@ -3728,7 +3618,7 @@
         </w:tc>
         <w:tc>
           <w:tcPr>
-            <w:tcW w:w="1170" w:type="dxa"/>
+            <w:tcW w:w="1440" w:type="dxa"/>
             <w:shd w:val="clear" w:color="auto" w:fill="auto"/>
             <w:noWrap/>
             <w:vAlign w:val="center"/>
@@ -3789,23 +3679,8 @@
                 <w:szCs w:val="18"/>
                 <w14:ligatures w14:val="none"/>
               </w:rPr>
-              <w:t xml:space="preserve">Eidolon </w:t>
-            </w:r>
-            <w:proofErr w:type="spellStart"/>
-            <w:r>
-              <w:rPr>
-                <w:rFonts w:ascii="Calibri" w:eastAsia="Times New Roman" w:hAnsi="Calibri" w:cs="Calibri"/>
-                <w:i/>
-                <w:iCs/>
-                <w:color w:val="000000"/>
-                <w:kern w:val="0"/>
-                <w:sz w:val="18"/>
-                <w:szCs w:val="18"/>
-                <w14:ligatures w14:val="none"/>
-              </w:rPr>
-              <w:t>helvum</w:t>
-            </w:r>
-            <w:proofErr w:type="spellEnd"/>
+              <w:t>Eidolon helvum</w:t>
+            </w:r>
           </w:p>
         </w:tc>
         <w:tc>
@@ -3880,29 +3755,38 @@
         </w:tc>
         <w:tc>
           <w:tcPr>
-            <w:tcW w:w="3060" w:type="dxa"/>
-            <w:shd w:val="clear" w:color="auto" w:fill="auto"/>
-            <w:noWrap/>
-          </w:tcPr>
-          <w:p>
-            <w:pPr>
-              <w:rPr>
-                <w:rFonts w:ascii="Calibri" w:eastAsia="Times New Roman" w:hAnsi="Calibri" w:cs="Calibri"/>
-                <w:i/>
-                <w:iCs/>
-                <w:color w:val="000000"/>
-                <w:kern w:val="0"/>
-                <w:sz w:val="18"/>
-                <w:szCs w:val="18"/>
-                <w14:ligatures w14:val="none"/>
-              </w:rPr>
-            </w:pPr>
-            <w:r>
-              <w:rPr>
-                <w:sz w:val="18"/>
-                <w:szCs w:val="18"/>
-              </w:rPr>
-              <w:t>Rousettus saplivirus MIZ179</w:t>
+            <w:tcW w:w="3150" w:type="dxa"/>
+            <w:shd w:val="clear" w:color="auto" w:fill="auto"/>
+            <w:noWrap/>
+          </w:tcPr>
+          <w:p>
+            <w:pPr>
+              <w:rPr>
+                <w:rFonts w:ascii="Calibri" w:eastAsia="Times New Roman" w:hAnsi="Calibri" w:cs="Calibri"/>
+                <w:i/>
+                <w:iCs/>
+                <w:color w:val="000000" w:themeColor="text1"/>
+                <w:kern w:val="0"/>
+                <w:sz w:val="18"/>
+                <w:szCs w:val="18"/>
+                <w14:ligatures w14:val="none"/>
+              </w:rPr>
+            </w:pPr>
+            <w:r>
+              <w:rPr>
+                <w:color w:val="000000" w:themeColor="text1"/>
+                <w:sz w:val="18"/>
+                <w:szCs w:val="18"/>
+              </w:rPr>
+              <w:t>R. madagascariensis saplivirus KEL1</w:t>
+            </w:r>
+            <w:r>
+              <w:rPr>
+                <w:color w:val="000000" w:themeColor="text1"/>
+                <w:sz w:val="18"/>
+                <w:szCs w:val="18"/>
+              </w:rPr>
+              <w:t>79</w:t>
             </w:r>
           </w:p>
         </w:tc>
@@ -3939,7 +3823,7 @@
         </w:tc>
         <w:tc>
           <w:tcPr>
-            <w:tcW w:w="2340" w:type="dxa"/>
+            <w:tcW w:w="2430" w:type="dxa"/>
             <w:tcBorders>
               <w:right w:val="single" w:sz="4" w:space="0" w:color="auto"/>
             </w:tcBorders>
@@ -3977,7 +3861,7 @@
         </w:tc>
         <w:tc>
           <w:tcPr>
-            <w:tcW w:w="1350" w:type="dxa"/>
+            <w:tcW w:w="1710" w:type="dxa"/>
             <w:tcBorders>
               <w:left w:val="single" w:sz="4" w:space="0" w:color="auto"/>
             </w:tcBorders>
@@ -4007,7 +3891,7 @@
         </w:tc>
         <w:tc>
           <w:tcPr>
-            <w:tcW w:w="1170" w:type="dxa"/>
+            <w:tcW w:w="1440" w:type="dxa"/>
             <w:shd w:val="clear" w:color="auto" w:fill="auto"/>
             <w:noWrap/>
             <w:vAlign w:val="center"/>
@@ -4066,21 +3950,8 @@
                 <w:sz w:val="18"/>
                 <w:szCs w:val="18"/>
               </w:rPr>
-              <w:t xml:space="preserve">Eidolon </w:t>
-            </w:r>
-            <w:proofErr w:type="spellStart"/>
-            <w:r>
-              <w:rPr>
-                <w:rFonts w:ascii="Calibri" w:hAnsi="Calibri" w:cs="Calibri"/>
-                <w:i/>
-                <w:iCs/>
-                <w:color w:val="000000"/>
-                <w:sz w:val="18"/>
-                <w:szCs w:val="18"/>
-              </w:rPr>
-              <w:t>helvum</w:t>
-            </w:r>
-            <w:proofErr w:type="spellEnd"/>
+              <w:t>Eidolon helvum</w:t>
+            </w:r>
           </w:p>
         </w:tc>
         <w:tc>
@@ -4155,29 +4026,30 @@
         </w:tc>
         <w:tc>
           <w:tcPr>
-            <w:tcW w:w="3060" w:type="dxa"/>
-            <w:shd w:val="clear" w:color="auto" w:fill="auto"/>
-            <w:noWrap/>
-          </w:tcPr>
-          <w:p>
-            <w:pPr>
-              <w:rPr>
-                <w:rFonts w:ascii="Calibri" w:eastAsia="Times New Roman" w:hAnsi="Calibri" w:cs="Calibri"/>
-                <w:i/>
-                <w:iCs/>
-                <w:color w:val="000000"/>
-                <w:kern w:val="0"/>
-                <w:sz w:val="18"/>
-                <w:szCs w:val="18"/>
-                <w14:ligatures w14:val="none"/>
-              </w:rPr>
-            </w:pPr>
-            <w:r>
-              <w:rPr>
-                <w:sz w:val="18"/>
-                <w:szCs w:val="18"/>
-              </w:rPr>
-              <w:t>Rousettus saplivirus MIZ219</w:t>
+            <w:tcW w:w="3150" w:type="dxa"/>
+            <w:shd w:val="clear" w:color="auto" w:fill="auto"/>
+            <w:noWrap/>
+          </w:tcPr>
+          <w:p>
+            <w:pPr>
+              <w:rPr>
+                <w:rFonts w:ascii="Calibri" w:eastAsia="Times New Roman" w:hAnsi="Calibri" w:cs="Calibri"/>
+                <w:i/>
+                <w:iCs/>
+                <w:color w:val="000000" w:themeColor="text1"/>
+                <w:kern w:val="0"/>
+                <w:sz w:val="18"/>
+                <w:szCs w:val="18"/>
+                <w14:ligatures w14:val="none"/>
+              </w:rPr>
+            </w:pPr>
+            <w:r>
+              <w:rPr>
+                <w:color w:val="000000" w:themeColor="text1"/>
+                <w:sz w:val="18"/>
+                <w:szCs w:val="18"/>
+              </w:rPr>
+              <w:t>R. madagascariensis saplivirus MIZ219</w:t>
             </w:r>
           </w:p>
         </w:tc>
@@ -4214,7 +4086,7 @@
         </w:tc>
         <w:tc>
           <w:tcPr>
-            <w:tcW w:w="2340" w:type="dxa"/>
+            <w:tcW w:w="2430" w:type="dxa"/>
             <w:tcBorders>
               <w:right w:val="single" w:sz="4" w:space="0" w:color="auto"/>
             </w:tcBorders>
@@ -4252,7 +4124,7 @@
         </w:tc>
         <w:tc>
           <w:tcPr>
-            <w:tcW w:w="1350" w:type="dxa"/>
+            <w:tcW w:w="1710" w:type="dxa"/>
             <w:tcBorders>
               <w:left w:val="single" w:sz="4" w:space="0" w:color="auto"/>
             </w:tcBorders>
@@ -4282,7 +4154,7 @@
         </w:tc>
         <w:tc>
           <w:tcPr>
-            <w:tcW w:w="1170" w:type="dxa"/>
+            <w:tcW w:w="1440" w:type="dxa"/>
             <w:shd w:val="clear" w:color="auto" w:fill="auto"/>
             <w:noWrap/>
             <w:vAlign w:val="center"/>
@@ -4339,21 +4211,8 @@
                 <w:sz w:val="18"/>
                 <w:szCs w:val="18"/>
               </w:rPr>
-              <w:t xml:space="preserve">Eidolon </w:t>
-            </w:r>
-            <w:proofErr w:type="spellStart"/>
-            <w:r>
-              <w:rPr>
-                <w:rFonts w:ascii="Calibri" w:hAnsi="Calibri" w:cs="Calibri"/>
-                <w:i/>
-                <w:iCs/>
-                <w:color w:val="000000"/>
-                <w:sz w:val="18"/>
-                <w:szCs w:val="18"/>
-              </w:rPr>
-              <w:t>helvum</w:t>
-            </w:r>
-            <w:proofErr w:type="spellEnd"/>
+              <w:t>Eidolon helvum</w:t>
+            </w:r>
           </w:p>
         </w:tc>
         <w:tc>
@@ -4429,7 +4288,7 @@
         </w:tc>
         <w:tc>
           <w:tcPr>
-            <w:tcW w:w="3060" w:type="dxa"/>
+            <w:tcW w:w="3150" w:type="dxa"/>
             <w:tcBorders>
               <w:bottom w:val="single" w:sz="4" w:space="0" w:color="auto"/>
             </w:tcBorders>
@@ -4442,19 +4301,20 @@
                 <w:rFonts w:ascii="Calibri" w:eastAsia="Times New Roman" w:hAnsi="Calibri" w:cs="Calibri"/>
                 <w:i/>
                 <w:iCs/>
-                <w:color w:val="000000"/>
-                <w:kern w:val="0"/>
-                <w:sz w:val="18"/>
-                <w:szCs w:val="18"/>
-                <w14:ligatures w14:val="none"/>
-              </w:rPr>
-            </w:pPr>
-            <w:r>
-              <w:rPr>
-                <w:sz w:val="18"/>
-                <w:szCs w:val="18"/>
-              </w:rPr>
-              <w:t>Rousettus saplivirus MIZ345</w:t>
+                <w:color w:val="000000" w:themeColor="text1"/>
+                <w:kern w:val="0"/>
+                <w:sz w:val="18"/>
+                <w:szCs w:val="18"/>
+                <w14:ligatures w14:val="none"/>
+              </w:rPr>
+            </w:pPr>
+            <w:r>
+              <w:rPr>
+                <w:color w:val="000000" w:themeColor="text1"/>
+                <w:sz w:val="18"/>
+                <w:szCs w:val="18"/>
+              </w:rPr>
+              <w:t>R. madagascariensis saplivirus MIZ345</w:t>
             </w:r>
           </w:p>
         </w:tc>
@@ -4494,7 +4354,7 @@
         </w:tc>
         <w:tc>
           <w:tcPr>
-            <w:tcW w:w="2340" w:type="dxa"/>
+            <w:tcW w:w="2430" w:type="dxa"/>
             <w:tcBorders>
               <w:bottom w:val="single" w:sz="4" w:space="0" w:color="auto"/>
               <w:right w:val="single" w:sz="4" w:space="0" w:color="auto"/>
@@ -4533,7 +4393,7 @@
         </w:tc>
         <w:tc>
           <w:tcPr>
-            <w:tcW w:w="1350" w:type="dxa"/>
+            <w:tcW w:w="1710" w:type="dxa"/>
             <w:tcBorders>
               <w:left w:val="single" w:sz="4" w:space="0" w:color="auto"/>
               <w:bottom w:val="single" w:sz="4" w:space="0" w:color="auto"/>
@@ -4564,7 +4424,7 @@
         </w:tc>
         <w:tc>
           <w:tcPr>
-            <w:tcW w:w="1170" w:type="dxa"/>
+            <w:tcW w:w="1440" w:type="dxa"/>
             <w:tcBorders>
               <w:bottom w:val="single" w:sz="4" w:space="0" w:color="auto"/>
             </w:tcBorders>
@@ -4625,21 +4485,8 @@
                 <w:sz w:val="18"/>
                 <w:szCs w:val="18"/>
               </w:rPr>
-              <w:t xml:space="preserve">Eidolon </w:t>
-            </w:r>
-            <w:proofErr w:type="spellStart"/>
-            <w:r>
-              <w:rPr>
-                <w:rFonts w:ascii="Calibri" w:hAnsi="Calibri" w:cs="Calibri"/>
-                <w:i/>
-                <w:iCs/>
-                <w:color w:val="000000"/>
-                <w:sz w:val="18"/>
-                <w:szCs w:val="18"/>
-              </w:rPr>
-              <w:t>helvum</w:t>
-            </w:r>
-            <w:proofErr w:type="spellEnd"/>
+              <w:t>Eidolon helvum</w:t>
+            </w:r>
           </w:p>
         </w:tc>
         <w:tc>

</xml_diff>